<commit_message>
Updated the form file for NIP.
</commit_message>
<xml_diff>
--- a/TAHAP 3 - OTW/Forms/Berita Acara/BeritaAcara.docx
+++ b/TAHAP 3 - OTW/Forms/Berita Acara/BeritaAcara.docx
@@ -1,6 +1,6 @@
 
 <file path=word/document.xml><?xml version="1.0" encoding="utf-8"?>
-<w:document xmlns:wpc="http://schemas.microsoft.com/office/word/2010/wordprocessingCanvas" xmlns:mc="http://schemas.openxmlformats.org/markup-compatibility/2006" xmlns:o="urn:schemas-microsoft-com:office:office" xmlns:r="http://schemas.openxmlformats.org/officeDocument/2006/relationships" xmlns:m="http://schemas.openxmlformats.org/officeDocument/2006/math" xmlns:v="urn:schemas-microsoft-com:vml" xmlns:wp14="http://schemas.microsoft.com/office/word/2010/wordprocessingDrawing" xmlns:wp="http://schemas.openxmlformats.org/drawingml/2006/wordprocessingDrawing" xmlns:w10="urn:schemas-microsoft-com:office:word" xmlns:w="http://schemas.openxmlformats.org/wordprocessingml/2006/main" xmlns:w14="http://schemas.microsoft.com/office/word/2010/wordml" xmlns:w15="http://schemas.microsoft.com/office/word/2012/wordml" xmlns:wpg="http://schemas.microsoft.com/office/word/2010/wordprocessingGroup" xmlns:wpi="http://schemas.microsoft.com/office/word/2010/wordprocessingInk" xmlns:wne="http://schemas.microsoft.com/office/word/2006/wordml" xmlns:wps="http://schemas.microsoft.com/office/word/2010/wordprocessingShape" mc:Ignorable="w14 w15 wp14">
+<w:document xmlns:wpc="http://schemas.microsoft.com/office/word/2010/wordprocessingCanvas" xmlns:mo="http://schemas.microsoft.com/office/mac/office/2008/main" xmlns:mc="http://schemas.openxmlformats.org/markup-compatibility/2006" xmlns:mv="urn:schemas-microsoft-com:mac:vml" xmlns:o="urn:schemas-microsoft-com:office:office" xmlns:r="http://schemas.openxmlformats.org/officeDocument/2006/relationships" xmlns:m="http://schemas.openxmlformats.org/officeDocument/2006/math" xmlns:v="urn:schemas-microsoft-com:vml" xmlns:wp14="http://schemas.microsoft.com/office/word/2010/wordprocessingDrawing" xmlns:wp="http://schemas.openxmlformats.org/drawingml/2006/wordprocessingDrawing" xmlns:w10="urn:schemas-microsoft-com:office:word" xmlns:w="http://schemas.openxmlformats.org/wordprocessingml/2006/main" xmlns:w14="http://schemas.microsoft.com/office/word/2010/wordml" xmlns:w15="http://schemas.microsoft.com/office/word/2012/wordml" xmlns:wpg="http://schemas.microsoft.com/office/word/2010/wordprocessingGroup" xmlns:wpi="http://schemas.microsoft.com/office/word/2010/wordprocessingInk" xmlns:wne="http://schemas.microsoft.com/office/word/2006/wordml" xmlns:wps="http://schemas.microsoft.com/office/word/2010/wordprocessingShape" mc:Ignorable="w14 w15 wp14">
   <w:body>
     <w:p>
       <w:pPr>
@@ -746,7 +746,7 @@
           <w:noProof/>
           <w:color w:val="000000"/>
           <w:kern w:val="24"/>
-          <w:lang w:eastAsia="zh-TW" w:bidi="th-TH"/>
+          <w:lang w:eastAsia="zh-TW"/>
         </w:rPr>
         <mc:AlternateContent>
           <mc:Choice Requires="wps">
@@ -980,7 +980,7 @@
               </wp:anchor>
             </w:drawing>
           </mc:Choice>
-          <mc:Fallback xmlns:mo="http://schemas.microsoft.com/office/mac/office/2008/main" xmlns:mv="urn:schemas-microsoft-com:mac:vml">
+          <mc:Fallback>
             <w:pict>
               <v:shapetype w14:anchorId="026E941B" id="_x0000_t202" coordsize="21600,21600" o:spt="202" path="m0,0l0,21600,21600,21600,21600,0xe">
                 <v:stroke joinstyle="miter"/>
@@ -1762,7 +1762,7 @@
         <w:rPr>
           <w:lang w:val="id-ID"/>
         </w:rPr>
-        <w:tab/>
+        <w:t>Sarah Purnamawati, ST, M.Sc.</w:t>
       </w:r>
     </w:p>
     <w:p>
@@ -1800,7 +1800,7 @@
         <w:rPr>
           <w:lang w:val="id-ID"/>
         </w:rPr>
-        <w:tab/>
+        <w:t>Ainul Hizriadi, S.Kom., M.Sc.</w:t>
       </w:r>
       <w:r>
         <w:rPr>
@@ -1844,7 +1844,7 @@
         <w:rPr>
           <w:lang w:val="id-ID"/>
         </w:rPr>
-        <w:tab/>
+        <w:t>Romi Fadillah Rahmat, B.Comp.Sc., M.Sc.</w:t>
       </w:r>
     </w:p>
     <w:p>
@@ -1882,7 +1882,7 @@
         <w:rPr>
           <w:lang w:val="id-ID"/>
         </w:rPr>
-        <w:tab/>
+        <w:t>Dr. Maya Silvi Lydia, B.Sc., M.Sc.</w:t>
       </w:r>
     </w:p>
     <w:p>
@@ -2355,8 +2355,6 @@
               </w:rPr>
               <w:t>60303 201012 1 004</w:t>
             </w:r>
-            <w:bookmarkStart w:id="0" w:name="_GoBack"/>
-            <w:bookmarkEnd w:id="0"/>
           </w:p>
         </w:tc>
         <w:tc>
@@ -2422,7 +2420,7 @@
               <w:rPr>
                 <w:lang w:val="id-ID"/>
               </w:rPr>
-              <w:t>................................................</w:t>
+              <w:t>Sarah Purnamawati, ST, M.Sc.</w:t>
             </w:r>
             <w:r>
               <w:rPr>
@@ -2450,6 +2448,14 @@
               </w:rPr>
               <w:t>NIP.</w:t>
             </w:r>
+            <w:r>
+              <w:rPr>
+                <w:lang w:val="id-ID"/>
+              </w:rPr>
+              <w:t xml:space="preserve"> 19830226 201012 2 003</w:t>
+            </w:r>
+            <w:bookmarkStart w:id="0" w:name="_GoBack"/>
+            <w:bookmarkEnd w:id="0"/>
           </w:p>
         </w:tc>
       </w:tr>
@@ -2474,7 +2480,7 @@
 </file>
 
 <file path=word/endnotes.xml><?xml version="1.0" encoding="utf-8"?>
-<w:endnotes xmlns:wpc="http://schemas.microsoft.com/office/word/2010/wordprocessingCanvas" xmlns:mc="http://schemas.openxmlformats.org/markup-compatibility/2006" xmlns:o="urn:schemas-microsoft-com:office:office" xmlns:r="http://schemas.openxmlformats.org/officeDocument/2006/relationships" xmlns:m="http://schemas.openxmlformats.org/officeDocument/2006/math" xmlns:v="urn:schemas-microsoft-com:vml" xmlns:wp14="http://schemas.microsoft.com/office/word/2010/wordprocessingDrawing" xmlns:wp="http://schemas.openxmlformats.org/drawingml/2006/wordprocessingDrawing" xmlns:w10="urn:schemas-microsoft-com:office:word" xmlns:w="http://schemas.openxmlformats.org/wordprocessingml/2006/main" xmlns:w14="http://schemas.microsoft.com/office/word/2010/wordml" xmlns:w15="http://schemas.microsoft.com/office/word/2012/wordml" xmlns:wpg="http://schemas.microsoft.com/office/word/2010/wordprocessingGroup" xmlns:wpi="http://schemas.microsoft.com/office/word/2010/wordprocessingInk" xmlns:wne="http://schemas.microsoft.com/office/word/2006/wordml" xmlns:wps="http://schemas.microsoft.com/office/word/2010/wordprocessingShape" mc:Ignorable="w14 w15 wp14">
+<w:endnotes xmlns:wpc="http://schemas.microsoft.com/office/word/2010/wordprocessingCanvas" xmlns:mo="http://schemas.microsoft.com/office/mac/office/2008/main" xmlns:mc="http://schemas.openxmlformats.org/markup-compatibility/2006" xmlns:mv="urn:schemas-microsoft-com:mac:vml" xmlns:o="urn:schemas-microsoft-com:office:office" xmlns:r="http://schemas.openxmlformats.org/officeDocument/2006/relationships" xmlns:m="http://schemas.openxmlformats.org/officeDocument/2006/math" xmlns:v="urn:schemas-microsoft-com:vml" xmlns:wp14="http://schemas.microsoft.com/office/word/2010/wordprocessingDrawing" xmlns:wp="http://schemas.openxmlformats.org/drawingml/2006/wordprocessingDrawing" xmlns:w10="urn:schemas-microsoft-com:office:word" xmlns:w="http://schemas.openxmlformats.org/wordprocessingml/2006/main" xmlns:w14="http://schemas.microsoft.com/office/word/2010/wordml" xmlns:w15="http://schemas.microsoft.com/office/word/2012/wordml" xmlns:wpg="http://schemas.microsoft.com/office/word/2010/wordprocessingGroup" xmlns:wpi="http://schemas.microsoft.com/office/word/2010/wordprocessingInk" xmlns:wne="http://schemas.microsoft.com/office/word/2006/wordml" xmlns:wps="http://schemas.microsoft.com/office/word/2010/wordprocessingShape" mc:Ignorable="w14 w15 wp14">
   <w:endnote w:type="separator" w:id="-1">
     <w:p>
       <w:r>
@@ -2493,7 +2499,7 @@
 </file>
 
 <file path=word/footer1.xml><?xml version="1.0" encoding="utf-8"?>
-<w:ftr xmlns:wpc="http://schemas.microsoft.com/office/word/2010/wordprocessingCanvas" xmlns:mc="http://schemas.openxmlformats.org/markup-compatibility/2006" xmlns:o="urn:schemas-microsoft-com:office:office" xmlns:r="http://schemas.openxmlformats.org/officeDocument/2006/relationships" xmlns:m="http://schemas.openxmlformats.org/officeDocument/2006/math" xmlns:v="urn:schemas-microsoft-com:vml" xmlns:wp14="http://schemas.microsoft.com/office/word/2010/wordprocessingDrawing" xmlns:wp="http://schemas.openxmlformats.org/drawingml/2006/wordprocessingDrawing" xmlns:w10="urn:schemas-microsoft-com:office:word" xmlns:w="http://schemas.openxmlformats.org/wordprocessingml/2006/main" xmlns:w14="http://schemas.microsoft.com/office/word/2010/wordml" xmlns:w15="http://schemas.microsoft.com/office/word/2012/wordml" xmlns:wpg="http://schemas.microsoft.com/office/word/2010/wordprocessingGroup" xmlns:wpi="http://schemas.microsoft.com/office/word/2010/wordprocessingInk" xmlns:wne="http://schemas.microsoft.com/office/word/2006/wordml" xmlns:wps="http://schemas.microsoft.com/office/word/2010/wordprocessingShape" mc:Ignorable="w14 w15 wp14">
+<w:ftr xmlns:wpc="http://schemas.microsoft.com/office/word/2010/wordprocessingCanvas" xmlns:mo="http://schemas.microsoft.com/office/mac/office/2008/main" xmlns:mc="http://schemas.openxmlformats.org/markup-compatibility/2006" xmlns:mv="urn:schemas-microsoft-com:mac:vml" xmlns:o="urn:schemas-microsoft-com:office:office" xmlns:r="http://schemas.openxmlformats.org/officeDocument/2006/relationships" xmlns:m="http://schemas.openxmlformats.org/officeDocument/2006/math" xmlns:v="urn:schemas-microsoft-com:vml" xmlns:wp14="http://schemas.microsoft.com/office/word/2010/wordprocessingDrawing" xmlns:wp="http://schemas.openxmlformats.org/drawingml/2006/wordprocessingDrawing" xmlns:w10="urn:schemas-microsoft-com:office:word" xmlns:w="http://schemas.openxmlformats.org/wordprocessingml/2006/main" xmlns:w14="http://schemas.microsoft.com/office/word/2010/wordml" xmlns:w15="http://schemas.microsoft.com/office/word/2012/wordml" xmlns:wpg="http://schemas.microsoft.com/office/word/2010/wordprocessingGroup" xmlns:wpi="http://schemas.microsoft.com/office/word/2010/wordprocessingInk" xmlns:wne="http://schemas.microsoft.com/office/word/2006/wordml" xmlns:wps="http://schemas.microsoft.com/office/word/2010/wordprocessingShape" mc:Ignorable="w14 w15 wp14">
   <w:p>
     <w:pPr>
       <w:pStyle w:val="Footer"/>
@@ -2530,7 +2536,7 @@
 </file>
 
 <file path=word/footnotes.xml><?xml version="1.0" encoding="utf-8"?>
-<w:footnotes xmlns:wpc="http://schemas.microsoft.com/office/word/2010/wordprocessingCanvas" xmlns:mc="http://schemas.openxmlformats.org/markup-compatibility/2006" xmlns:o="urn:schemas-microsoft-com:office:office" xmlns:r="http://schemas.openxmlformats.org/officeDocument/2006/relationships" xmlns:m="http://schemas.openxmlformats.org/officeDocument/2006/math" xmlns:v="urn:schemas-microsoft-com:vml" xmlns:wp14="http://schemas.microsoft.com/office/word/2010/wordprocessingDrawing" xmlns:wp="http://schemas.openxmlformats.org/drawingml/2006/wordprocessingDrawing" xmlns:w10="urn:schemas-microsoft-com:office:word" xmlns:w="http://schemas.openxmlformats.org/wordprocessingml/2006/main" xmlns:w14="http://schemas.microsoft.com/office/word/2010/wordml" xmlns:w15="http://schemas.microsoft.com/office/word/2012/wordml" xmlns:wpg="http://schemas.microsoft.com/office/word/2010/wordprocessingGroup" xmlns:wpi="http://schemas.microsoft.com/office/word/2010/wordprocessingInk" xmlns:wne="http://schemas.microsoft.com/office/word/2006/wordml" xmlns:wps="http://schemas.microsoft.com/office/word/2010/wordprocessingShape" mc:Ignorable="w14 w15 wp14">
+<w:footnotes xmlns:wpc="http://schemas.microsoft.com/office/word/2010/wordprocessingCanvas" xmlns:mo="http://schemas.microsoft.com/office/mac/office/2008/main" xmlns:mc="http://schemas.openxmlformats.org/markup-compatibility/2006" xmlns:mv="urn:schemas-microsoft-com:mac:vml" xmlns:o="urn:schemas-microsoft-com:office:office" xmlns:r="http://schemas.openxmlformats.org/officeDocument/2006/relationships" xmlns:m="http://schemas.openxmlformats.org/officeDocument/2006/math" xmlns:v="urn:schemas-microsoft-com:vml" xmlns:wp14="http://schemas.microsoft.com/office/word/2010/wordprocessingDrawing" xmlns:wp="http://schemas.openxmlformats.org/drawingml/2006/wordprocessingDrawing" xmlns:w10="urn:schemas-microsoft-com:office:word" xmlns:w="http://schemas.openxmlformats.org/wordprocessingml/2006/main" xmlns:w14="http://schemas.microsoft.com/office/word/2010/wordml" xmlns:w15="http://schemas.microsoft.com/office/word/2012/wordml" xmlns:wpg="http://schemas.microsoft.com/office/word/2010/wordprocessingGroup" xmlns:wpi="http://schemas.microsoft.com/office/word/2010/wordprocessingInk" xmlns:wne="http://schemas.microsoft.com/office/word/2006/wordml" xmlns:wps="http://schemas.microsoft.com/office/word/2010/wordprocessingShape" mc:Ignorable="w14 w15 wp14">
   <w:footnote w:type="separator" w:id="-1">
     <w:p>
       <w:r>
@@ -2549,7 +2555,7 @@
 </file>
 
 <file path=word/header1.xml><?xml version="1.0" encoding="utf-8"?>
-<w:hdr xmlns:wpc="http://schemas.microsoft.com/office/word/2010/wordprocessingCanvas" xmlns:mc="http://schemas.openxmlformats.org/markup-compatibility/2006" xmlns:o="urn:schemas-microsoft-com:office:office" xmlns:r="http://schemas.openxmlformats.org/officeDocument/2006/relationships" xmlns:m="http://schemas.openxmlformats.org/officeDocument/2006/math" xmlns:v="urn:schemas-microsoft-com:vml" xmlns:wp14="http://schemas.microsoft.com/office/word/2010/wordprocessingDrawing" xmlns:wp="http://schemas.openxmlformats.org/drawingml/2006/wordprocessingDrawing" xmlns:w10="urn:schemas-microsoft-com:office:word" xmlns:w="http://schemas.openxmlformats.org/wordprocessingml/2006/main" xmlns:w14="http://schemas.microsoft.com/office/word/2010/wordml" xmlns:w15="http://schemas.microsoft.com/office/word/2012/wordml" xmlns:wpg="http://schemas.microsoft.com/office/word/2010/wordprocessingGroup" xmlns:wpi="http://schemas.microsoft.com/office/word/2010/wordprocessingInk" xmlns:wne="http://schemas.microsoft.com/office/word/2006/wordml" xmlns:wps="http://schemas.microsoft.com/office/word/2010/wordprocessingShape" mc:Ignorable="w14 w15 wp14">
+<w:hdr xmlns:wpc="http://schemas.microsoft.com/office/word/2010/wordprocessingCanvas" xmlns:mo="http://schemas.microsoft.com/office/mac/office/2008/main" xmlns:mc="http://schemas.openxmlformats.org/markup-compatibility/2006" xmlns:mv="urn:schemas-microsoft-com:mac:vml" xmlns:o="urn:schemas-microsoft-com:office:office" xmlns:r="http://schemas.openxmlformats.org/officeDocument/2006/relationships" xmlns:m="http://schemas.openxmlformats.org/officeDocument/2006/math" xmlns:v="urn:schemas-microsoft-com:vml" xmlns:wp14="http://schemas.microsoft.com/office/word/2010/wordprocessingDrawing" xmlns:wp="http://schemas.openxmlformats.org/drawingml/2006/wordprocessingDrawing" xmlns:w10="urn:schemas-microsoft-com:office:word" xmlns:w="http://schemas.openxmlformats.org/wordprocessingml/2006/main" xmlns:w14="http://schemas.microsoft.com/office/word/2010/wordml" xmlns:w15="http://schemas.microsoft.com/office/word/2012/wordml" xmlns:wpg="http://schemas.microsoft.com/office/word/2010/wordprocessingGroup" xmlns:wpi="http://schemas.microsoft.com/office/word/2010/wordprocessingInk" xmlns:wne="http://schemas.microsoft.com/office/word/2006/wordml" xmlns:wps="http://schemas.microsoft.com/office/word/2010/wordprocessingShape" mc:Ignorable="w14 w15 wp14">
   <w:p>
     <w:pPr>
       <w:rPr>
@@ -2562,7 +2568,7 @@
         <w:b/>
         <w:noProof/>
         <w:sz w:val="18"/>
-        <w:lang w:eastAsia="zh-TW" w:bidi="th-TH"/>
+        <w:lang w:eastAsia="zh-TW"/>
       </w:rPr>
       <mc:AlternateContent>
         <mc:Choice Requires="wps">
@@ -2903,7 +2909,7 @@
             </wp:anchor>
           </w:drawing>
         </mc:Choice>
-        <mc:Fallback xmlns:mo="http://schemas.microsoft.com/office/mac/office/2008/main" xmlns:mv="urn:schemas-microsoft-com:mac:vml">
+        <mc:Fallback>
           <w:pict>
             <v:shapetype w14:anchorId="659E9736" id="_x0000_t202" coordsize="21600,21600" o:spt="202" path="m0,0l0,21600,21600,21600,21600,0xe">
               <v:stroke joinstyle="miter"/>
@@ -3238,7 +3244,7 @@
         <w:b/>
         <w:noProof/>
         <w:sz w:val="54"/>
-        <w:lang w:eastAsia="zh-TW" w:bidi="th-TH"/>
+        <w:lang w:eastAsia="zh-TW"/>
       </w:rPr>
       <w:drawing>
         <wp:anchor distT="0" distB="0" distL="114300" distR="114300" simplePos="0" relativeHeight="251662336" behindDoc="0" locked="0" layoutInCell="1" allowOverlap="1" wp14:anchorId="43F47AC4" wp14:editId="50ACBD2A">
@@ -3343,7 +3349,7 @@
         <w:b/>
         <w:noProof/>
         <w:sz w:val="18"/>
-        <w:lang w:eastAsia="zh-TW" w:bidi="th-TH"/>
+        <w:lang w:eastAsia="zh-TW"/>
       </w:rPr>
       <mc:AlternateContent>
         <mc:Choice Requires="wps">
@@ -3439,7 +3445,7 @@
             </wp:anchor>
           </w:drawing>
         </mc:Choice>
-        <mc:Fallback xmlns:mo="http://schemas.microsoft.com/office/mac/office/2008/main" xmlns:mv="urn:schemas-microsoft-com:mac:vml">
+        <mc:Fallback>
           <w:pict>
             <v:shape w14:anchorId="69DFE705" id="Freeform 5" o:spid="_x0000_s1026" style="position:absolute;margin-left:-1.5pt;margin-top:61.6pt;width:525.75pt;height:0;z-index:251661312;visibility:visible;mso-wrap-style:square;mso-width-percent:0;mso-height-percent:0;mso-wrap-distance-left:9pt;mso-wrap-distance-top:0;mso-wrap-distance-right:9pt;mso-wrap-distance-bottom:0;mso-position-horizontal:absolute;mso-position-horizontal-relative:text;mso-position-vertical:absolute;mso-position-vertical-relative:text;mso-width-percent:0;mso-height-percent:0;mso-width-relative:page;mso-height-relative:page;v-text-anchor:top" coordsize="10515,1" o:gfxdata="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" path="m0,0l10515,0e" filled="f" strokeweight="2.25pt">
               <v:path arrowok="t" o:connecttype="custom" o:connectlocs="0,0;2147483646,0" o:connectangles="0,0"/>
@@ -3453,8 +3459,8 @@
 </file>
 
 <file path=word/numbering.xml><?xml version="1.0" encoding="utf-8"?>
-<w:numbering xmlns:wpc="http://schemas.microsoft.com/office/word/2010/wordprocessingCanvas" xmlns:mc="http://schemas.openxmlformats.org/markup-compatibility/2006" xmlns:o="urn:schemas-microsoft-com:office:office" xmlns:r="http://schemas.openxmlformats.org/officeDocument/2006/relationships" xmlns:m="http://schemas.openxmlformats.org/officeDocument/2006/math" xmlns:v="urn:schemas-microsoft-com:vml" xmlns:wp14="http://schemas.microsoft.com/office/word/2010/wordprocessingDrawing" xmlns:wp="http://schemas.openxmlformats.org/drawingml/2006/wordprocessingDrawing" xmlns:w10="urn:schemas-microsoft-com:office:word" xmlns:w="http://schemas.openxmlformats.org/wordprocessingml/2006/main" xmlns:w14="http://schemas.microsoft.com/office/word/2010/wordml" xmlns:w15="http://schemas.microsoft.com/office/word/2012/wordml" xmlns:wpg="http://schemas.microsoft.com/office/word/2010/wordprocessingGroup" xmlns:wpi="http://schemas.microsoft.com/office/word/2010/wordprocessingInk" xmlns:wne="http://schemas.microsoft.com/office/word/2006/wordml" xmlns:wps="http://schemas.microsoft.com/office/word/2010/wordprocessingShape" mc:Ignorable="w14 w15 wp14">
-  <w:abstractNum w:abstractNumId="0" w15:restartNumberingAfterBreak="0">
+<w:numbering xmlns:wpc="http://schemas.microsoft.com/office/word/2010/wordprocessingCanvas" xmlns:mo="http://schemas.microsoft.com/office/mac/office/2008/main" xmlns:mc="http://schemas.openxmlformats.org/markup-compatibility/2006" xmlns:mv="urn:schemas-microsoft-com:mac:vml" xmlns:o="urn:schemas-microsoft-com:office:office" xmlns:r="http://schemas.openxmlformats.org/officeDocument/2006/relationships" xmlns:m="http://schemas.openxmlformats.org/officeDocument/2006/math" xmlns:v="urn:schemas-microsoft-com:vml" xmlns:wp14="http://schemas.microsoft.com/office/word/2010/wordprocessingDrawing" xmlns:wp="http://schemas.openxmlformats.org/drawingml/2006/wordprocessingDrawing" xmlns:w10="urn:schemas-microsoft-com:office:word" xmlns:w="http://schemas.openxmlformats.org/wordprocessingml/2006/main" xmlns:w14="http://schemas.microsoft.com/office/word/2010/wordml" xmlns:w15="http://schemas.microsoft.com/office/word/2012/wordml" xmlns:wpg="http://schemas.microsoft.com/office/word/2010/wordprocessingGroup" xmlns:wpi="http://schemas.microsoft.com/office/word/2010/wordprocessingInk" xmlns:wne="http://schemas.microsoft.com/office/word/2006/wordml" xmlns:wps="http://schemas.microsoft.com/office/word/2010/wordprocessingShape" mc:Ignorable="w14 w15 wp14">
+  <w:abstractNum w:abstractNumId="0">
     <w:nsid w:val="02E25034"/>
     <w:multiLevelType w:val="hybridMultilevel"/>
     <w:tmpl w:val="4550965C"/>
@@ -3543,7 +3549,7 @@
       </w:pPr>
     </w:lvl>
   </w:abstractNum>
-  <w:abstractNum w:abstractNumId="1" w15:restartNumberingAfterBreak="0">
+  <w:abstractNum w:abstractNumId="1">
     <w:nsid w:val="1B9B4B6D"/>
     <w:multiLevelType w:val="hybridMultilevel"/>
     <w:tmpl w:val="E37EED1C"/>
@@ -3629,7 +3635,7 @@
       </w:pPr>
     </w:lvl>
   </w:abstractNum>
-  <w:abstractNum w:abstractNumId="2" w15:restartNumberingAfterBreak="0">
+  <w:abstractNum w:abstractNumId="2">
     <w:nsid w:val="2830674E"/>
     <w:multiLevelType w:val="hybridMultilevel"/>
     <w:tmpl w:val="830009A8"/>
@@ -3718,7 +3724,7 @@
       </w:pPr>
     </w:lvl>
   </w:abstractNum>
-  <w:abstractNum w:abstractNumId="3" w15:restartNumberingAfterBreak="0">
+  <w:abstractNum w:abstractNumId="3">
     <w:nsid w:val="29FC5654"/>
     <w:multiLevelType w:val="hybridMultilevel"/>
     <w:tmpl w:val="9586BB08"/>
@@ -3807,7 +3813,7 @@
       </w:pPr>
     </w:lvl>
   </w:abstractNum>
-  <w:abstractNum w:abstractNumId="4" w15:restartNumberingAfterBreak="0">
+  <w:abstractNum w:abstractNumId="4">
     <w:nsid w:val="384862DE"/>
     <w:multiLevelType w:val="hybridMultilevel"/>
     <w:tmpl w:val="D8EC9644"/>
@@ -3896,7 +3902,7 @@
       </w:pPr>
     </w:lvl>
   </w:abstractNum>
-  <w:abstractNum w:abstractNumId="5" w15:restartNumberingAfterBreak="0">
+  <w:abstractNum w:abstractNumId="5">
     <w:nsid w:val="668F56D4"/>
     <w:multiLevelType w:val="hybridMultilevel"/>
     <w:tmpl w:val="77149884"/>
@@ -4020,7 +4026,7 @@
       </w:pPr>
     </w:pPrDefault>
   </w:docDefaults>
-  <w:latentStyles w:defLockedState="0" w:defUIPriority="99" w:defSemiHidden="0" w:defUnhideWhenUsed="0" w:defQFormat="0" w:count="371">
+  <w:latentStyles w:defLockedState="0" w:defUIPriority="99" w:defSemiHidden="0" w:defUnhideWhenUsed="0" w:defQFormat="0" w:count="380">
     <w:lsdException w:name="Normal" w:uiPriority="0" w:qFormat="1"/>
     <w:lsdException w:name="heading 1" w:uiPriority="0" w:qFormat="1"/>
     <w:lsdException w:name="heading 2" w:semiHidden="1" w:uiPriority="9" w:unhideWhenUsed="1" w:qFormat="1"/>
@@ -4571,6 +4577,7 @@
       <w:lang w:val="en-US"/>
     </w:rPr>
     <w:tblPr>
+      <w:tblInd w:w="0" w:type="dxa"/>
       <w:tblBorders>
         <w:top w:val="single" w:sz="4" w:space="0" w:color="auto"/>
         <w:left w:val="single" w:sz="4" w:space="0" w:color="auto"/>
@@ -4579,6 +4586,12 @@
         <w:insideH w:val="single" w:sz="4" w:space="0" w:color="auto"/>
         <w:insideV w:val="single" w:sz="4" w:space="0" w:color="auto"/>
       </w:tblBorders>
+      <w:tblCellMar>
+        <w:top w:w="0" w:type="dxa"/>
+        <w:left w:w="108" w:type="dxa"/>
+        <w:bottom w:w="0" w:type="dxa"/>
+        <w:right w:w="108" w:type="dxa"/>
+      </w:tblCellMar>
     </w:tblPr>
   </w:style>
   <w:style w:type="paragraph" w:styleId="BalloonText">

</xml_diff>